<commit_message>
added repository to the report
</commit_message>
<xml_diff>
--- a/Report.docx
+++ b/Report.docx
@@ -475,8 +475,51 @@
         </w:rPr>
       </w:pPr>
     </w:p>
+    <w:p>
+      <w:pPr>
+        <w:rPr>
+          <w:lang w:val="en-US"/>
+        </w:rPr>
+      </w:pPr>
+    </w:p>
+    <w:p>
+      <w:pPr>
+        <w:rPr>
+          <w:b/>
+          <w:bCs/>
+          <w:lang w:val="en-US"/>
+        </w:rPr>
+      </w:pPr>
+      <w:r>
+        <w:rPr>
+          <w:b/>
+          <w:bCs/>
+          <w:lang w:val="en-US"/>
+        </w:rPr>
+        <w:t xml:space="preserve">Here is the repository: </w:t>
+      </w:r>
+      <w:hyperlink r:id="rId7" w:history="1">
+        <w:r>
+          <w:rPr>
+            <w:rStyle w:val="Hyperkobling"/>
+            <w:b/>
+            <w:bCs/>
+            <w:lang w:val="en-US"/>
+          </w:rPr>
+          <w:t>https://github.com/moa23/Assignment2</w:t>
+        </w:r>
+      </w:hyperlink>
+      <w:r>
+        <w:rPr>
+          <w:b/>
+          <w:bCs/>
+          <w:lang w:val="en-US"/>
+        </w:rPr>
+        <w:t xml:space="preserve"> </w:t>
+      </w:r>
+    </w:p>
     <w:sectPr>
-      <w:headerReference w:type="default" r:id="rId7"/>
+      <w:headerReference w:type="default" r:id="rId8"/>
       <w:pgSz w:w="11906" w:h="16838"/>
       <w:pgMar w:top="1417" w:right="1417" w:bottom="1417" w:left="1417" w:header="708" w:footer="708" w:gutter="0"/>
       <w:cols w:space="708"/>
@@ -2056,6 +2099,29 @@
     <w:uiPriority w:val="99"/>
     <w:rsid w:val="00C90188"/>
   </w:style>
+  <w:style w:type="character" w:styleId="Hyperkobling">
+    <w:name w:val="Hyperlink"/>
+    <w:basedOn w:val="Standardskriftforavsnitt"/>
+    <w:uiPriority w:val="99"/>
+    <w:unhideWhenUsed/>
+    <w:rsid w:val="001C2FD2"/>
+    <w:rPr>
+      <w:color w:val="467886" w:themeColor="hyperlink"/>
+      <w:u w:val="single"/>
+    </w:rPr>
+  </w:style>
+  <w:style w:type="character" w:styleId="Ulstomtale">
+    <w:name w:val="Unresolved Mention"/>
+    <w:basedOn w:val="Standardskriftforavsnitt"/>
+    <w:uiPriority w:val="99"/>
+    <w:semiHidden/>
+    <w:unhideWhenUsed/>
+    <w:rsid w:val="001C2FD2"/>
+    <w:rPr>
+      <w:color w:val="605E5C"/>
+      <w:shd w:val="clear" w:color="auto" w:fill="E1DFDD"/>
+    </w:rPr>
+  </w:style>
 </w:styles>
 </file>
 

</xml_diff>